<commit_message>
major update for figrues
</commit_message>
<xml_diff>
--- a/etFlux.docx
+++ b/etFlux.docx
@@ -141,43 +141,13 @@
             <w:rPr>
               <w:rFonts w:ascii="Cambria Math" w:eastAsiaTheme="minorEastAsia" w:hAnsi="Cambria Math"/>
             </w:rPr>
-            <m:t>LE=</m:t>
-          </m:r>
-          <m:r>
-            <w:rPr>
-              <w:rFonts w:ascii="Cambria Math" w:eastAsiaTheme="minorEastAsia" w:hAnsi="Cambria Math"/>
-            </w:rPr>
-            <m:t>Snet</m:t>
+            <m:t>LE=Snet</m:t>
           </m:r>
           <m:r>
             <w:rPr>
               <w:rFonts w:ascii="Cambria Math" w:hAnsi="Cambria Math"/>
             </w:rPr>
-            <m:t>+T</m:t>
-          </m:r>
-          <m:r>
-            <w:rPr>
-              <w:rFonts w:ascii="Cambria Math" w:hAnsi="Cambria Math"/>
-            </w:rPr>
-            <m:t>i</m:t>
-          </m:r>
-          <m:r>
-            <w:rPr>
-              <w:rFonts w:ascii="Cambria Math" w:hAnsi="Cambria Math"/>
-            </w:rPr>
-            <m:t>-T</m:t>
-          </m:r>
-          <m:r>
-            <w:rPr>
-              <w:rFonts w:ascii="Cambria Math" w:hAnsi="Cambria Math"/>
-            </w:rPr>
-            <m:t>o</m:t>
-          </m:r>
-          <m:r>
-            <w:rPr>
-              <w:rFonts w:ascii="Cambria Math" w:hAnsi="Cambria Math"/>
-            </w:rPr>
-            <m:t>-H</m:t>
+            <m:t>+Ti-To-H</m:t>
           </m:r>
         </m:oMath>
       </m:oMathPara>
@@ -197,19 +167,7 @@
             <w:rPr>
               <w:rFonts w:ascii="Cambria Math" w:eastAsiaTheme="minorEastAsia" w:hAnsi="Cambria Math"/>
             </w:rPr>
-            <m:t>λ=2502-2.308</m:t>
-          </m:r>
-          <m:r>
-            <w:rPr>
-              <w:rFonts w:ascii="Cambria Math" w:eastAsiaTheme="minorEastAsia" w:hAnsi="Cambria Math"/>
-            </w:rPr>
-            <m:t xml:space="preserve"> </m:t>
-          </m:r>
-          <m:r>
-            <w:rPr>
-              <w:rFonts w:ascii="Cambria Math" w:eastAsiaTheme="minorEastAsia" w:hAnsi="Cambria Math"/>
-            </w:rPr>
-            <m:t>TA</m:t>
+            <m:t>λ=2502-2.308 TA</m:t>
           </m:r>
           <m:f>
             <m:fPr>
@@ -360,13 +318,7 @@
             <w:rPr>
               <w:rFonts w:ascii="Cambria Math" w:hAnsi="Cambria Math"/>
             </w:rPr>
-            <m:t>Snet</m:t>
-          </m:r>
-          <m:r>
-            <w:rPr>
-              <w:rFonts w:ascii="Cambria Math" w:hAnsi="Cambria Math"/>
-            </w:rPr>
-            <m:t>=</m:t>
+            <m:t>Snet=</m:t>
           </m:r>
           <m:sSub>
             <m:sSubPr>
@@ -415,25 +367,7 @@
             <w:rPr>
               <w:rFonts w:ascii="Cambria Math" w:eastAsiaTheme="minorEastAsia" w:hAnsi="Cambria Math"/>
             </w:rPr>
-            <m:t>T</m:t>
-          </m:r>
-          <m:r>
-            <w:rPr>
-              <w:rFonts w:ascii="Cambria Math" w:eastAsiaTheme="minorEastAsia" w:hAnsi="Cambria Math"/>
-            </w:rPr>
-            <m:t>i</m:t>
-          </m:r>
-          <m:r>
-            <w:rPr>
-              <w:rFonts w:ascii="Cambria Math" w:eastAsiaTheme="minorEastAsia" w:hAnsi="Cambria Math"/>
-            </w:rPr>
-            <m:t>=σ</m:t>
-          </m:r>
-          <m:r>
-            <w:rPr>
-              <w:rFonts w:ascii="Cambria Math" w:eastAsiaTheme="minorEastAsia" w:hAnsi="Cambria Math"/>
-            </w:rPr>
-            <m:t xml:space="preserve"> </m:t>
+            <m:t xml:space="preserve">Ti=σ </m:t>
           </m:r>
           <m:sSub>
             <m:sSubPr>
@@ -449,19 +383,7 @@
                 <w:rPr>
                   <w:rFonts w:ascii="Cambria Math" w:eastAsiaTheme="minorEastAsia" w:hAnsi="Cambria Math"/>
                 </w:rPr>
-                <m:t>ϵ</m:t>
-              </m:r>
-              <m:r>
-                <w:rPr>
-                  <w:rFonts w:ascii="Cambria Math" w:eastAsiaTheme="minorEastAsia" w:hAnsi="Cambria Math"/>
-                </w:rPr>
-                <m:t>s</m:t>
-              </m:r>
-              <m:r>
-                <w:rPr>
-                  <w:rFonts w:ascii="Cambria Math" w:eastAsiaTheme="minorEastAsia" w:hAnsi="Cambria Math"/>
-                </w:rPr>
-                <m:t>ky</m:t>
+                <m:t>ϵsky</m:t>
               </m:r>
             </m:e>
             <m:sub>
@@ -526,19 +448,7 @@
             <w:rPr>
               <w:rFonts w:ascii="Cambria Math" w:eastAsiaTheme="minorEastAsia" w:hAnsi="Cambria Math"/>
             </w:rPr>
-            <m:t>To</m:t>
-          </m:r>
-          <m:r>
-            <w:rPr>
-              <w:rFonts w:ascii="Cambria Math" w:eastAsiaTheme="minorEastAsia" w:hAnsi="Cambria Math"/>
-            </w:rPr>
-            <m:t>=σ</m:t>
-          </m:r>
-          <m:r>
-            <w:rPr>
-              <w:rFonts w:ascii="Cambria Math" w:eastAsiaTheme="minorEastAsia" w:hAnsi="Cambria Math"/>
-            </w:rPr>
-            <m:t xml:space="preserve"> </m:t>
+            <m:t xml:space="preserve">To=σ </m:t>
           </m:r>
           <m:sSub>
             <m:sSubPr>
@@ -554,19 +464,7 @@
                 <w:rPr>
                   <w:rFonts w:ascii="Cambria Math" w:eastAsiaTheme="minorEastAsia" w:hAnsi="Cambria Math"/>
                 </w:rPr>
-                <m:t>ϵ</m:t>
-              </m:r>
-              <m:r>
-                <w:rPr>
-                  <w:rFonts w:ascii="Cambria Math" w:eastAsiaTheme="minorEastAsia" w:hAnsi="Cambria Math"/>
-                </w:rPr>
-                <m:t>s</m:t>
-              </m:r>
-              <m:r>
-                <w:rPr>
-                  <w:rFonts w:ascii="Cambria Math" w:eastAsiaTheme="minorEastAsia" w:hAnsi="Cambria Math"/>
-                </w:rPr>
-                <m:t>ur</m:t>
+                <m:t>ϵsur</m:t>
               </m:r>
             </m:e>
             <m:sub>
@@ -598,13 +496,7 @@
                 <w:rPr>
                   <w:rFonts w:ascii="Cambria Math" w:eastAsiaTheme="minorEastAsia" w:hAnsi="Cambria Math"/>
                 </w:rPr>
-                <m:t>T</m:t>
-              </m:r>
-              <m:r>
-                <w:rPr>
-                  <w:rFonts w:ascii="Cambria Math" w:eastAsiaTheme="minorEastAsia" w:hAnsi="Cambria Math"/>
-                </w:rPr>
-                <m:t>S</m:t>
+                <m:t>TS</m:t>
               </m:r>
             </m:e>
             <m:sup>
@@ -631,31 +523,7 @@
             <w:rPr>
               <w:rFonts w:ascii="Cambria Math" w:eastAsiaTheme="minorEastAsia" w:hAnsi="Cambria Math"/>
             </w:rPr>
-            <m:t>H=</m:t>
-          </m:r>
-          <m:r>
-            <w:rPr>
-              <w:rFonts w:ascii="Cambria Math" w:eastAsiaTheme="minorEastAsia" w:hAnsi="Cambria Math"/>
-            </w:rPr>
-            <m:t>Hconv</m:t>
-          </m:r>
-          <m:r>
-            <w:rPr>
-              <w:rFonts w:ascii="Cambria Math" w:eastAsiaTheme="minorEastAsia" w:hAnsi="Cambria Math"/>
-            </w:rPr>
-            <m:t xml:space="preserve"> </m:t>
-          </m:r>
-          <m:r>
-            <w:rPr>
-              <w:rFonts w:ascii="Cambria Math" w:eastAsiaTheme="minorEastAsia" w:hAnsi="Cambria Math"/>
-            </w:rPr>
-            <m:t>Δ</m:t>
-          </m:r>
-          <m:r>
-            <w:rPr>
-              <w:rFonts w:ascii="Cambria Math" w:eastAsiaTheme="minorEastAsia" w:hAnsi="Cambria Math"/>
-            </w:rPr>
-            <m:t>T</m:t>
+            <m:t>H=Hconv ΔT</m:t>
           </m:r>
         </m:oMath>
       </m:oMathPara>
@@ -672,13 +540,7 @@
             <w:rPr>
               <w:rFonts w:ascii="Cambria Math" w:eastAsiaTheme="minorEastAsia" w:hAnsi="Cambria Math"/>
             </w:rPr>
-            <m:t xml:space="preserve">Hconv= </m:t>
-          </m:r>
-          <m:r>
-            <w:rPr>
-              <w:rFonts w:ascii="Cambria Math" w:eastAsiaTheme="minorEastAsia" w:hAnsi="Cambria Math"/>
-            </w:rPr>
-            <m:t xml:space="preserve">Cconv </m:t>
+            <m:t xml:space="preserve">Hconv= Cconv </m:t>
           </m:r>
           <m:sSup>
             <m:sSupPr>
@@ -721,19 +583,7 @@
             <w:rPr>
               <w:rFonts w:ascii="Cambria Math" w:eastAsiaTheme="minorEastAsia" w:hAnsi="Cambria Math"/>
             </w:rPr>
-            <m:t>Δ</m:t>
-          </m:r>
-          <m:r>
-            <w:rPr>
-              <w:rFonts w:ascii="Cambria Math" w:eastAsiaTheme="minorEastAsia" w:hAnsi="Cambria Math"/>
-            </w:rPr>
-            <m:t>T</m:t>
-          </m:r>
-          <m:r>
-            <w:rPr>
-              <w:rFonts w:ascii="Cambria Math" w:eastAsiaTheme="minorEastAsia" w:hAnsi="Cambria Math"/>
-            </w:rPr>
-            <m:t>=TS-TA</m:t>
+            <m:t>ΔT=TS-TA</m:t>
           </m:r>
         </m:oMath>
       </m:oMathPara>
@@ -931,13 +781,7 @@
                 <w:rPr>
                   <w:rFonts w:ascii="Cambria Math" w:eastAsiaTheme="minorEastAsia" w:hAnsi="Cambria Math"/>
                 </w:rPr>
-                <m:t>ϵ</m:t>
-              </m:r>
-              <m:r>
-                <w:rPr>
-                  <w:rFonts w:ascii="Cambria Math" w:eastAsiaTheme="minorEastAsia" w:hAnsi="Cambria Math"/>
-                </w:rPr>
-                <m:t>sky</m:t>
+                <m:t>ϵsky</m:t>
               </m:r>
             </m:e>
             <m:sub>
@@ -1000,13 +844,7 @@
                 <w:rPr>
                   <w:rFonts w:ascii="Cambria Math" w:eastAsiaTheme="minorEastAsia" w:hAnsi="Cambria Math"/>
                 </w:rPr>
-                <m:t>ϵ</m:t>
-              </m:r>
-              <m:r>
-                <w:rPr>
-                  <w:rFonts w:ascii="Cambria Math" w:eastAsiaTheme="minorEastAsia" w:hAnsi="Cambria Math"/>
-                </w:rPr>
-                <m:t>sur</m:t>
+                <m:t>ϵsur</m:t>
               </m:r>
             </m:e>
             <m:sub>
@@ -1059,13 +897,7 @@
             <w:rPr>
               <w:rFonts w:ascii="Cambria Math" w:eastAsiaTheme="minorEastAsia" w:hAnsi="Cambria Math"/>
             </w:rPr>
-            <m:t>Cconv</m:t>
-          </m:r>
-          <m:r>
-            <w:rPr>
-              <w:rFonts w:ascii="Cambria Math" w:eastAsiaTheme="minorEastAsia" w:hAnsi="Cambria Math"/>
-            </w:rPr>
-            <m:t>∈</m:t>
+            <m:t>Cconv∈</m:t>
           </m:r>
           <m:d>
             <m:dPr>
@@ -1108,13 +940,7 @@
             <w:rPr>
               <w:rFonts w:ascii="Cambria Math" w:eastAsiaTheme="minorEastAsia" w:hAnsi="Cambria Math"/>
             </w:rPr>
-            <m:t>Aconv</m:t>
-          </m:r>
-          <m:r>
-            <w:rPr>
-              <w:rFonts w:ascii="Cambria Math" w:eastAsiaTheme="minorEastAsia" w:hAnsi="Cambria Math"/>
-            </w:rPr>
-            <m:t>∈</m:t>
+            <m:t>Aconv∈</m:t>
           </m:r>
           <m:d>
             <m:dPr>
@@ -1148,6 +974,7 @@
     </w:p>
     <w:p>
       <w:pPr>
+        <w:outlineLvl w:val="0"/>
         <w:rPr>
           <w:rFonts w:eastAsiaTheme="minorEastAsia"/>
         </w:rPr>
@@ -1174,13 +1001,7 @@
             <w:rPr>
               <w:rFonts w:ascii="Cambria Math" w:eastAsiaTheme="minorEastAsia" w:hAnsi="Cambria Math"/>
             </w:rPr>
-            <m:t>ET</m:t>
-          </m:r>
-          <m:r>
-            <w:rPr>
-              <w:rFonts w:ascii="Cambria Math" w:eastAsiaTheme="minorEastAsia" w:hAnsi="Cambria Math"/>
-            </w:rPr>
-            <m:t>=</m:t>
+            <m:t>ET=</m:t>
           </m:r>
           <m:f>
             <m:fPr>
@@ -1248,13 +1069,7 @@
                 <w:rPr>
                   <w:rFonts w:ascii="Cambria Math" w:hAnsi="Cambria Math"/>
                 </w:rPr>
-                <m:t>Sin</m:t>
-              </m:r>
-              <m:r>
-                <w:rPr>
-                  <w:rFonts w:ascii="Cambria Math" w:hAnsi="Cambria Math"/>
-                </w:rPr>
-                <m:t>+</m:t>
+                <m:t>Sin+</m:t>
               </m:r>
               <m:r>
                 <w:rPr>
@@ -1378,13 +1193,7 @@
                     <w:rPr>
                       <w:rFonts w:ascii="Cambria Math" w:eastAsiaTheme="minorEastAsia" w:hAnsi="Cambria Math"/>
                     </w:rPr>
-                    <m:t>T</m:t>
-                  </m:r>
-                  <m:r>
-                    <w:rPr>
-                      <w:rFonts w:ascii="Cambria Math" w:eastAsiaTheme="minorEastAsia" w:hAnsi="Cambria Math"/>
-                    </w:rPr>
-                    <m:t>S</m:t>
+                    <m:t>TS</m:t>
                   </m:r>
                 </m:e>
                 <m:sup>
@@ -1406,19 +1215,7 @@
                 <w:rPr>
                   <w:rFonts w:ascii="Cambria Math" w:eastAsiaTheme="minorEastAsia" w:hAnsi="Cambria Math"/>
                 </w:rPr>
-                <m:t xml:space="preserve">Hconv </m:t>
-              </m:r>
-              <m:r>
-                <w:rPr>
-                  <w:rFonts w:ascii="Cambria Math" w:eastAsiaTheme="minorEastAsia" w:hAnsi="Cambria Math"/>
-                </w:rPr>
-                <m:t>Δ</m:t>
-              </m:r>
-              <m:r>
-                <w:rPr>
-                  <w:rFonts w:ascii="Cambria Math" w:eastAsiaTheme="minorEastAsia" w:hAnsi="Cambria Math"/>
-                </w:rPr>
-                <m:t>T</m:t>
+                <m:t>Hconv ΔT</m:t>
               </m:r>
             </m:e>
           </m:d>
@@ -1454,7 +1251,7 @@
                 <w:rPr>
                   <w:rFonts w:ascii="Cambria Math" w:hAnsi="Cambria Math"/>
                 </w:rPr>
-                <m:t>d</m:t>
+                <m:t>∂</m:t>
               </m:r>
               <m:r>
                 <w:rPr>
@@ -1468,7 +1265,7 @@
                 <w:rPr>
                   <w:rFonts w:ascii="Cambria Math" w:hAnsi="Cambria Math"/>
                 </w:rPr>
-                <m:t>d</m:t>
+                <m:t>∂</m:t>
               </m:r>
               <m:r>
                 <w:rPr>
@@ -1496,44 +1293,272 @@
             <m:num>
               <m:r>
                 <w:rPr>
-                  <w:rFonts w:ascii="Cambria Math" w:hAnsi="Cambria Math"/>
-                </w:rPr>
-                <m:t>∂</m:t>
-              </m:r>
-              <m:r>
-                <w:rPr>
-                  <w:rFonts w:ascii="Cambria Math" w:hAnsi="Cambria Math"/>
-                </w:rPr>
-                <m:t>ET</m:t>
+                  <w:rFonts w:ascii="Cambria Math" w:eastAsiaTheme="minorEastAsia" w:hAnsi="Cambria Math"/>
+                </w:rPr>
+                <m:t>1</m:t>
               </m:r>
             </m:num>
             <m:den>
               <m:r>
                 <w:rPr>
-                  <w:rFonts w:ascii="Cambria Math" w:hAnsi="Cambria Math"/>
-                </w:rPr>
-                <m:t>∂</m:t>
-              </m:r>
-              <m:r>
-                <w:rPr>
-                  <w:rFonts w:ascii="Cambria Math" w:hAnsi="Cambria Math"/>
-                </w:rPr>
-                <m:t>Δ</m:t>
-              </m:r>
-              <m:r>
-                <w:rPr>
-                  <w:rFonts w:ascii="Cambria Math" w:hAnsi="Cambria Math"/>
-                </w:rPr>
-                <m:t>T</m:t>
+                  <w:rFonts w:ascii="Cambria Math" w:eastAsiaTheme="minorEastAsia" w:hAnsi="Cambria Math"/>
+                </w:rPr>
+                <m:t>λ</m:t>
               </m:r>
             </m:den>
           </m:f>
-          <m:r>
-            <w:rPr>
-              <w:rFonts w:ascii="Cambria Math" w:eastAsiaTheme="minorEastAsia" w:hAnsi="Cambria Math"/>
-            </w:rPr>
-            <m:t>+</m:t>
-          </m:r>
+          <m:d>
+            <m:dPr>
+              <m:ctrlPr>
+                <w:rPr>
+                  <w:rFonts w:ascii="Cambria Math" w:eastAsiaTheme="minorEastAsia" w:hAnsi="Cambria Math"/>
+                  <w:i/>
+                </w:rPr>
+              </m:ctrlPr>
+            </m:dPr>
+            <m:e>
+              <m:r>
+                <w:rPr>
+                  <w:rFonts w:ascii="Cambria Math" w:hAnsi="Cambria Math"/>
+                </w:rPr>
+                <m:t>4</m:t>
+              </m:r>
+              <m:r>
+                <w:rPr>
+                  <w:rFonts w:ascii="Cambria Math" w:eastAsiaTheme="minorEastAsia" w:hAnsi="Cambria Math"/>
+                </w:rPr>
+                <m:t xml:space="preserve">σ </m:t>
+              </m:r>
+              <m:sSub>
+                <m:sSubPr>
+                  <m:ctrlPr>
+                    <w:rPr>
+                      <w:rFonts w:ascii="Cambria Math" w:eastAsiaTheme="minorEastAsia" w:hAnsi="Cambria Math"/>
+                      <w:i/>
+                    </w:rPr>
+                  </m:ctrlPr>
+                </m:sSubPr>
+                <m:e>
+                  <m:r>
+                    <w:rPr>
+                      <w:rFonts w:ascii="Cambria Math" w:eastAsiaTheme="minorEastAsia" w:hAnsi="Cambria Math"/>
+                    </w:rPr>
+                    <m:t>ϵsky</m:t>
+                  </m:r>
+                </m:e>
+                <m:sub>
+                  <m:r>
+                    <w:rPr>
+                      <w:rFonts w:ascii="Cambria Math" w:eastAsiaTheme="minorEastAsia" w:hAnsi="Cambria Math"/>
+                    </w:rPr>
+                    <m:t>s</m:t>
+                  </m:r>
+                </m:sub>
+              </m:sSub>
+              <m:r>
+                <w:rPr>
+                  <w:rFonts w:ascii="Cambria Math" w:eastAsiaTheme="minorEastAsia" w:hAnsi="Cambria Math"/>
+                </w:rPr>
+                <m:t xml:space="preserve"> </m:t>
+              </m:r>
+              <m:sSup>
+                <m:sSupPr>
+                  <m:ctrlPr>
+                    <w:rPr>
+                      <w:rFonts w:ascii="Cambria Math" w:eastAsiaTheme="minorEastAsia" w:hAnsi="Cambria Math"/>
+                      <w:i/>
+                    </w:rPr>
+                  </m:ctrlPr>
+                </m:sSupPr>
+                <m:e>
+                  <m:r>
+                    <w:rPr>
+                      <w:rFonts w:ascii="Cambria Math" w:eastAsiaTheme="minorEastAsia" w:hAnsi="Cambria Math"/>
+                    </w:rPr>
+                    <m:t>TA</m:t>
+                  </m:r>
+                </m:e>
+                <m:sup>
+                  <m:r>
+                    <w:rPr>
+                      <w:rFonts w:ascii="Cambria Math" w:eastAsiaTheme="minorEastAsia" w:hAnsi="Cambria Math"/>
+                    </w:rPr>
+                    <m:t>3</m:t>
+                  </m:r>
+                </m:sup>
+              </m:sSup>
+              <m:f>
+                <m:fPr>
+                  <m:ctrlPr>
+                    <w:rPr>
+                      <w:rFonts w:ascii="Cambria Math" w:eastAsiaTheme="minorEastAsia" w:hAnsi="Cambria Math"/>
+                      <w:i/>
+                    </w:rPr>
+                  </m:ctrlPr>
+                </m:fPr>
+                <m:num>
+                  <m:r>
+                    <w:rPr>
+                      <w:rFonts w:ascii="Cambria Math" w:hAnsi="Cambria Math"/>
+                    </w:rPr>
+                    <m:t>∂</m:t>
+                  </m:r>
+                  <m:r>
+                    <w:rPr>
+                      <w:rFonts w:ascii="Cambria Math" w:hAnsi="Cambria Math"/>
+                    </w:rPr>
+                    <m:t>TA</m:t>
+                  </m:r>
+                </m:num>
+                <m:den>
+                  <m:r>
+                    <w:rPr>
+                      <w:rFonts w:ascii="Cambria Math" w:hAnsi="Cambria Math"/>
+                    </w:rPr>
+                    <m:t>∂ΔT</m:t>
+                  </m:r>
+                </m:den>
+              </m:f>
+              <m:r>
+                <w:rPr>
+                  <w:rFonts w:ascii="Cambria Math" w:eastAsiaTheme="minorEastAsia" w:hAnsi="Cambria Math"/>
+                </w:rPr>
+                <m:t>-</m:t>
+              </m:r>
+              <m:r>
+                <w:rPr>
+                  <w:rFonts w:ascii="Cambria Math" w:eastAsiaTheme="minorEastAsia" w:hAnsi="Cambria Math"/>
+                </w:rPr>
+                <m:t xml:space="preserve">4σ </m:t>
+              </m:r>
+              <m:sSub>
+                <m:sSubPr>
+                  <m:ctrlPr>
+                    <w:rPr>
+                      <w:rFonts w:ascii="Cambria Math" w:eastAsiaTheme="minorEastAsia" w:hAnsi="Cambria Math"/>
+                      <w:i/>
+                    </w:rPr>
+                  </m:ctrlPr>
+                </m:sSubPr>
+                <m:e>
+                  <m:r>
+                    <w:rPr>
+                      <w:rFonts w:ascii="Cambria Math" w:eastAsiaTheme="minorEastAsia" w:hAnsi="Cambria Math"/>
+                    </w:rPr>
+                    <m:t>ϵs</m:t>
+                  </m:r>
+                  <m:r>
+                    <w:rPr>
+                      <w:rFonts w:ascii="Cambria Math" w:eastAsiaTheme="minorEastAsia" w:hAnsi="Cambria Math"/>
+                    </w:rPr>
+                    <m:t>ur</m:t>
+                  </m:r>
+                </m:e>
+                <m:sub>
+                  <m:r>
+                    <w:rPr>
+                      <w:rFonts w:ascii="Cambria Math" w:eastAsiaTheme="minorEastAsia" w:hAnsi="Cambria Math"/>
+                    </w:rPr>
+                    <m:t>s</m:t>
+                  </m:r>
+                </m:sub>
+              </m:sSub>
+              <m:r>
+                <w:rPr>
+                  <w:rFonts w:ascii="Cambria Math" w:eastAsiaTheme="minorEastAsia" w:hAnsi="Cambria Math"/>
+                </w:rPr>
+                <m:t xml:space="preserve"> </m:t>
+              </m:r>
+              <m:sSup>
+                <m:sSupPr>
+                  <m:ctrlPr>
+                    <w:rPr>
+                      <w:rFonts w:ascii="Cambria Math" w:eastAsiaTheme="minorEastAsia" w:hAnsi="Cambria Math"/>
+                      <w:i/>
+                    </w:rPr>
+                  </m:ctrlPr>
+                </m:sSupPr>
+                <m:e>
+                  <m:r>
+                    <w:rPr>
+                      <w:rFonts w:ascii="Cambria Math" w:eastAsiaTheme="minorEastAsia" w:hAnsi="Cambria Math"/>
+                    </w:rPr>
+                    <m:t>TS</m:t>
+                  </m:r>
+                </m:e>
+                <m:sup>
+                  <m:r>
+                    <w:rPr>
+                      <w:rFonts w:ascii="Cambria Math" w:eastAsiaTheme="minorEastAsia" w:hAnsi="Cambria Math"/>
+                    </w:rPr>
+                    <m:t>3</m:t>
+                  </m:r>
+                </m:sup>
+              </m:sSup>
+              <m:f>
+                <m:fPr>
+                  <m:ctrlPr>
+                    <w:rPr>
+                      <w:rFonts w:ascii="Cambria Math" w:eastAsiaTheme="minorEastAsia" w:hAnsi="Cambria Math"/>
+                      <w:i/>
+                    </w:rPr>
+                  </m:ctrlPr>
+                </m:fPr>
+                <m:num>
+                  <m:r>
+                    <w:rPr>
+                      <w:rFonts w:ascii="Cambria Math" w:hAnsi="Cambria Math"/>
+                    </w:rPr>
+                    <m:t>∂T</m:t>
+                  </m:r>
+                  <m:r>
+                    <w:rPr>
+                      <w:rFonts w:ascii="Cambria Math" w:hAnsi="Cambria Math"/>
+                    </w:rPr>
+                    <m:t>S</m:t>
+                  </m:r>
+                </m:num>
+                <m:den>
+                  <m:r>
+                    <w:rPr>
+                      <w:rFonts w:ascii="Cambria Math" w:hAnsi="Cambria Math"/>
+                    </w:rPr>
+                    <m:t>∂ΔT</m:t>
+                  </m:r>
+                </m:den>
+              </m:f>
+              <m:r>
+                <w:rPr>
+                  <w:rFonts w:ascii="Cambria Math" w:hAnsi="Cambria Math"/>
+                </w:rPr>
+                <m:t>-</m:t>
+              </m:r>
+              <m:r>
+                <w:rPr>
+                  <w:rFonts w:ascii="Cambria Math" w:eastAsiaTheme="minorEastAsia" w:hAnsi="Cambria Math"/>
+                </w:rPr>
+                <m:t>Hconv</m:t>
+              </m:r>
+            </m:e>
+          </m:d>
+        </m:oMath>
+      </m:oMathPara>
+    </w:p>
+    <w:p>
+      <w:pPr>
+        <w:rPr>
+          <w:rFonts w:eastAsiaTheme="minorEastAsia"/>
+        </w:rPr>
+      </w:pPr>
+    </w:p>
+    <w:p>
+      <w:pPr>
+        <w:rPr>
+          <w:rFonts w:eastAsiaTheme="minorEastAsia"/>
+        </w:rPr>
+      </w:pPr>
+      <m:oMathPara>
+        <m:oMath>
           <m:f>
             <m:fPr>
               <m:ctrlPr>
@@ -1548,13 +1573,7 @@
                 <w:rPr>
                   <w:rFonts w:ascii="Cambria Math" w:hAnsi="Cambria Math"/>
                 </w:rPr>
-                <m:t>∂</m:t>
-              </m:r>
-              <m:r>
-                <w:rPr>
-                  <w:rFonts w:ascii="Cambria Math" w:hAnsi="Cambria Math"/>
-                </w:rPr>
-                <m:t>ET</m:t>
+                <m:t>∂TA</m:t>
               </m:r>
             </m:num>
             <m:den>
@@ -1562,16 +1581,16 @@
                 <w:rPr>
                   <w:rFonts w:ascii="Cambria Math" w:hAnsi="Cambria Math"/>
                 </w:rPr>
-                <m:t>∂T</m:t>
-              </m:r>
-              <m:r>
-                <w:rPr>
-                  <w:rFonts w:ascii="Cambria Math" w:hAnsi="Cambria Math"/>
-                </w:rPr>
-                <m:t>S</m:t>
+                <m:t>∂ΔT</m:t>
               </m:r>
             </m:den>
           </m:f>
+          <m:r>
+            <w:rPr>
+              <w:rFonts w:ascii="Cambria Math" w:eastAsiaTheme="minorEastAsia" w:hAnsi="Cambria Math"/>
+            </w:rPr>
+            <m:t xml:space="preserve">=-1,  </m:t>
+          </m:r>
           <m:f>
             <m:fPr>
               <m:ctrlPr>
@@ -1592,13 +1611,7 @@
                 <w:rPr>
                   <w:rFonts w:ascii="Cambria Math" w:hAnsi="Cambria Math"/>
                 </w:rPr>
-                <m:t>T</m:t>
-              </m:r>
-              <m:r>
-                <w:rPr>
-                  <w:rFonts w:ascii="Cambria Math" w:hAnsi="Cambria Math"/>
-                </w:rPr>
-                <m:t>S</m:t>
+                <m:t>TS</m:t>
               </m:r>
             </m:num>
             <m:den>
@@ -1614,7 +1627,19 @@
             <w:rPr>
               <w:rFonts w:ascii="Cambria Math" w:eastAsiaTheme="minorEastAsia" w:hAnsi="Cambria Math"/>
             </w:rPr>
-            <m:t xml:space="preserve">+ </m:t>
+            <m:t>=+</m:t>
+          </m:r>
+          <m:r>
+            <w:rPr>
+              <w:rFonts w:ascii="Cambria Math" w:eastAsiaTheme="minorEastAsia" w:hAnsi="Cambria Math"/>
+            </w:rPr>
+            <m:t>1</m:t>
+          </m:r>
+          <m:r>
+            <w:rPr>
+              <w:rFonts w:ascii="Cambria Math" w:eastAsiaTheme="minorEastAsia" w:hAnsi="Cambria Math"/>
+            </w:rPr>
+            <m:t xml:space="preserve">,  </m:t>
           </m:r>
           <m:f>
             <m:fPr>
@@ -1636,7 +1661,7 @@
                 <w:rPr>
                   <w:rFonts w:ascii="Cambria Math" w:hAnsi="Cambria Math"/>
                 </w:rPr>
-                <m:t>ET</m:t>
+                <m:t>(1/λ)</m:t>
               </m:r>
             </m:num>
             <m:den>
@@ -1654,6 +1679,23 @@
               </m:r>
             </m:den>
           </m:f>
+          <m:r>
+            <w:rPr>
+              <w:rFonts w:ascii="Cambria Math" w:eastAsiaTheme="minorEastAsia" w:hAnsi="Cambria Math"/>
+            </w:rPr>
+            <m:t>≈0</m:t>
+          </m:r>
+        </m:oMath>
+      </m:oMathPara>
+    </w:p>
+    <w:p>
+      <w:pPr>
+        <w:rPr>
+          <w:rFonts w:eastAsiaTheme="minorEastAsia"/>
+        </w:rPr>
+      </w:pPr>
+      <m:oMathPara>
+        <m:oMath>
           <m:f>
             <m:fPr>
               <m:ctrlPr>
@@ -1668,19 +1710,7 @@
                 <w:rPr>
                   <w:rFonts w:ascii="Cambria Math" w:hAnsi="Cambria Math"/>
                 </w:rPr>
-                <m:t>∂</m:t>
-              </m:r>
-              <m:r>
-                <w:rPr>
-                  <w:rFonts w:ascii="Cambria Math" w:hAnsi="Cambria Math"/>
-                </w:rPr>
-                <m:t>T</m:t>
-              </m:r>
-              <m:r>
-                <w:rPr>
-                  <w:rFonts w:ascii="Cambria Math" w:hAnsi="Cambria Math"/>
-                </w:rPr>
-                <m:t>A</m:t>
+                <m:t>∂ET</m:t>
               </m:r>
             </m:num>
             <m:den>
@@ -1692,6 +1722,220 @@
               </m:r>
             </m:den>
           </m:f>
+          <m:r>
+            <w:rPr>
+              <w:rFonts w:ascii="Cambria Math" w:eastAsiaTheme="minorEastAsia" w:hAnsi="Cambria Math"/>
+            </w:rPr>
+            <m:t>=</m:t>
+          </m:r>
+          <m:r>
+            <w:rPr>
+              <w:rFonts w:ascii="Cambria Math" w:eastAsiaTheme="minorEastAsia" w:hAnsi="Cambria Math"/>
+            </w:rPr>
+            <m:t>-</m:t>
+          </m:r>
+          <m:f>
+            <m:fPr>
+              <m:ctrlPr>
+                <w:rPr>
+                  <w:rFonts w:ascii="Cambria Math" w:eastAsiaTheme="minorEastAsia" w:hAnsi="Cambria Math"/>
+                  <w:i/>
+                </w:rPr>
+              </m:ctrlPr>
+            </m:fPr>
+            <m:num>
+              <m:r>
+                <w:rPr>
+                  <w:rFonts w:ascii="Cambria Math" w:eastAsiaTheme="minorEastAsia" w:hAnsi="Cambria Math"/>
+                </w:rPr>
+                <m:t>1</m:t>
+              </m:r>
+            </m:num>
+            <m:den>
+              <m:r>
+                <w:rPr>
+                  <w:rFonts w:ascii="Cambria Math" w:eastAsiaTheme="minorEastAsia" w:hAnsi="Cambria Math"/>
+                </w:rPr>
+                <m:t>λ</m:t>
+              </m:r>
+            </m:den>
+          </m:f>
+          <m:d>
+            <m:dPr>
+              <m:ctrlPr>
+                <w:rPr>
+                  <w:rFonts w:ascii="Cambria Math" w:eastAsiaTheme="minorEastAsia" w:hAnsi="Cambria Math"/>
+                  <w:i/>
+                </w:rPr>
+              </m:ctrlPr>
+            </m:dPr>
+            <m:e>
+              <m:r>
+                <w:rPr>
+                  <w:rFonts w:ascii="Cambria Math" w:hAnsi="Cambria Math"/>
+                </w:rPr>
+                <m:t>4</m:t>
+              </m:r>
+              <m:r>
+                <w:rPr>
+                  <w:rFonts w:ascii="Cambria Math" w:eastAsiaTheme="minorEastAsia" w:hAnsi="Cambria Math"/>
+                </w:rPr>
+                <m:t xml:space="preserve">σ </m:t>
+              </m:r>
+              <m:sSub>
+                <m:sSubPr>
+                  <m:ctrlPr>
+                    <w:rPr>
+                      <w:rFonts w:ascii="Cambria Math" w:eastAsiaTheme="minorEastAsia" w:hAnsi="Cambria Math"/>
+                      <w:i/>
+                    </w:rPr>
+                  </m:ctrlPr>
+                </m:sSubPr>
+                <m:e>
+                  <m:r>
+                    <w:rPr>
+                      <w:rFonts w:ascii="Cambria Math" w:eastAsiaTheme="minorEastAsia" w:hAnsi="Cambria Math"/>
+                    </w:rPr>
+                    <m:t>ϵs</m:t>
+                  </m:r>
+                  <m:r>
+                    <w:rPr>
+                      <w:rFonts w:ascii="Cambria Math" w:eastAsiaTheme="minorEastAsia" w:hAnsi="Cambria Math"/>
+                    </w:rPr>
+                    <m:t>ky</m:t>
+                  </m:r>
+                </m:e>
+                <m:sub>
+                  <m:r>
+                    <w:rPr>
+                      <w:rFonts w:ascii="Cambria Math" w:eastAsiaTheme="minorEastAsia" w:hAnsi="Cambria Math"/>
+                    </w:rPr>
+                    <m:t>s</m:t>
+                  </m:r>
+                </m:sub>
+              </m:sSub>
+              <m:r>
+                <w:rPr>
+                  <w:rFonts w:ascii="Cambria Math" w:eastAsiaTheme="minorEastAsia" w:hAnsi="Cambria Math"/>
+                </w:rPr>
+                <m:t xml:space="preserve"> </m:t>
+              </m:r>
+              <m:sSup>
+                <m:sSupPr>
+                  <m:ctrlPr>
+                    <w:rPr>
+                      <w:rFonts w:ascii="Cambria Math" w:eastAsiaTheme="minorEastAsia" w:hAnsi="Cambria Math"/>
+                      <w:i/>
+                    </w:rPr>
+                  </m:ctrlPr>
+                </m:sSupPr>
+                <m:e>
+                  <m:r>
+                    <w:rPr>
+                      <w:rFonts w:ascii="Cambria Math" w:eastAsiaTheme="minorEastAsia" w:hAnsi="Cambria Math"/>
+                    </w:rPr>
+                    <m:t>TA</m:t>
+                  </m:r>
+                </m:e>
+                <m:sup>
+                  <m:r>
+                    <w:rPr>
+                      <w:rFonts w:ascii="Cambria Math" w:eastAsiaTheme="minorEastAsia" w:hAnsi="Cambria Math"/>
+                    </w:rPr>
+                    <m:t>3</m:t>
+                  </m:r>
+                </m:sup>
+              </m:sSup>
+              <m:r>
+                <w:rPr>
+                  <w:rFonts w:ascii="Cambria Math" w:eastAsiaTheme="minorEastAsia" w:hAnsi="Cambria Math"/>
+                </w:rPr>
+                <m:t>+</m:t>
+              </m:r>
+              <m:r>
+                <w:rPr>
+                  <w:rFonts w:ascii="Cambria Math" w:eastAsiaTheme="minorEastAsia" w:hAnsi="Cambria Math"/>
+                </w:rPr>
+                <m:t xml:space="preserve">4σ </m:t>
+              </m:r>
+              <m:sSub>
+                <m:sSubPr>
+                  <m:ctrlPr>
+                    <w:rPr>
+                      <w:rFonts w:ascii="Cambria Math" w:eastAsiaTheme="minorEastAsia" w:hAnsi="Cambria Math"/>
+                      <w:i/>
+                    </w:rPr>
+                  </m:ctrlPr>
+                </m:sSubPr>
+                <m:e>
+                  <m:r>
+                    <w:rPr>
+                      <w:rFonts w:ascii="Cambria Math" w:eastAsiaTheme="minorEastAsia" w:hAnsi="Cambria Math"/>
+                    </w:rPr>
+                    <m:t>ϵs</m:t>
+                  </m:r>
+                  <m:r>
+                    <w:rPr>
+                      <w:rFonts w:ascii="Cambria Math" w:eastAsiaTheme="minorEastAsia" w:hAnsi="Cambria Math"/>
+                    </w:rPr>
+                    <m:t>ur</m:t>
+                  </m:r>
+                </m:e>
+                <m:sub>
+                  <m:r>
+                    <w:rPr>
+                      <w:rFonts w:ascii="Cambria Math" w:eastAsiaTheme="minorEastAsia" w:hAnsi="Cambria Math"/>
+                    </w:rPr>
+                    <m:t>s</m:t>
+                  </m:r>
+                </m:sub>
+              </m:sSub>
+              <m:r>
+                <w:rPr>
+                  <w:rFonts w:ascii="Cambria Math" w:eastAsiaTheme="minorEastAsia" w:hAnsi="Cambria Math"/>
+                </w:rPr>
+                <m:t xml:space="preserve"> </m:t>
+              </m:r>
+              <m:sSup>
+                <m:sSupPr>
+                  <m:ctrlPr>
+                    <w:rPr>
+                      <w:rFonts w:ascii="Cambria Math" w:eastAsiaTheme="minorEastAsia" w:hAnsi="Cambria Math"/>
+                      <w:i/>
+                    </w:rPr>
+                  </m:ctrlPr>
+                </m:sSupPr>
+                <m:e>
+                  <m:r>
+                    <w:rPr>
+                      <w:rFonts w:ascii="Cambria Math" w:eastAsiaTheme="minorEastAsia" w:hAnsi="Cambria Math"/>
+                    </w:rPr>
+                    <m:t>TS</m:t>
+                  </m:r>
+                </m:e>
+                <m:sup>
+                  <m:r>
+                    <w:rPr>
+                      <w:rFonts w:ascii="Cambria Math" w:eastAsiaTheme="minorEastAsia" w:hAnsi="Cambria Math"/>
+                    </w:rPr>
+                    <m:t>3</m:t>
+                  </m:r>
+                </m:sup>
+              </m:sSup>
+              <m:r>
+                <w:rPr>
+                  <w:rFonts w:ascii="Cambria Math" w:hAnsi="Cambria Math"/>
+                </w:rPr>
+                <m:t>+</m:t>
+              </m:r>
+              <m:r>
+                <w:rPr>
+                  <w:rFonts w:ascii="Cambria Math" w:eastAsiaTheme="minorEastAsia" w:hAnsi="Cambria Math"/>
+                </w:rPr>
+                <m:t>Hconv</m:t>
+              </m:r>
+            </m:e>
+          </m:d>
         </m:oMath>
       </m:oMathPara>
     </w:p>
@@ -1726,13 +1970,7 @@
                 <w:rPr>
                   <w:rFonts w:ascii="Cambria Math" w:hAnsi="Cambria Math"/>
                 </w:rPr>
-                <m:t>d</m:t>
-              </m:r>
-              <m:r>
-                <w:rPr>
-                  <w:rFonts w:ascii="Cambria Math" w:hAnsi="Cambria Math"/>
-                </w:rPr>
-                <m:t>ET</m:t>
+                <m:t>∂ET</m:t>
               </m:r>
             </m:num>
             <m:den>
@@ -1740,13 +1978,13 @@
                 <w:rPr>
                   <w:rFonts w:ascii="Cambria Math" w:hAnsi="Cambria Math"/>
                 </w:rPr>
-                <m:t>d</m:t>
-              </m:r>
-              <m:r>
-                <w:rPr>
-                  <w:rFonts w:ascii="Cambria Math" w:hAnsi="Cambria Math"/>
-                </w:rPr>
-                <m:t>ΔT</m:t>
+                <m:t>∂</m:t>
+              </m:r>
+              <m:r>
+                <w:rPr>
+                  <w:rFonts w:ascii="Cambria Math" w:hAnsi="Cambria Math"/>
+                </w:rPr>
+                <m:t>TA</m:t>
               </m:r>
             </m:den>
           </m:f>
@@ -1755,12 +1993,6 @@
               <w:rFonts w:ascii="Cambria Math" w:eastAsiaTheme="minorEastAsia" w:hAnsi="Cambria Math"/>
             </w:rPr>
             <m:t>=</m:t>
-          </m:r>
-          <m:r>
-            <w:rPr>
-              <w:rFonts w:ascii="Cambria Math" w:eastAsiaTheme="minorEastAsia" w:hAnsi="Cambria Math"/>
-            </w:rPr>
-            <m:t>-</m:t>
           </m:r>
           <m:f>
             <m:fPr>
@@ -1824,7 +2056,7 @@
                     <w:rPr>
                       <w:rFonts w:ascii="Cambria Math" w:eastAsiaTheme="minorEastAsia" w:hAnsi="Cambria Math"/>
                     </w:rPr>
-                    <m:t>ϵsur</m:t>
+                    <m:t>ϵsky</m:t>
                   </m:r>
                 </m:e>
                 <m:sub>
@@ -1856,13 +2088,7 @@
                     <w:rPr>
                       <w:rFonts w:ascii="Cambria Math" w:eastAsiaTheme="minorEastAsia" w:hAnsi="Cambria Math"/>
                     </w:rPr>
-                    <m:t>T</m:t>
-                  </m:r>
-                  <m:r>
-                    <w:rPr>
-                      <w:rFonts w:ascii="Cambria Math" w:eastAsiaTheme="minorEastAsia" w:hAnsi="Cambria Math"/>
-                    </w:rPr>
-                    <m:t>S</m:t>
+                    <m:t>TA</m:t>
                   </m:r>
                 </m:e>
                 <m:sup>
@@ -1876,7 +2102,7 @@
               </m:sSup>
               <m:r>
                 <w:rPr>
-                  <w:rFonts w:ascii="Cambria Math" w:eastAsiaTheme="minorEastAsia" w:hAnsi="Cambria Math"/>
+                  <w:rFonts w:ascii="Cambria Math" w:hAnsi="Cambria Math"/>
                 </w:rPr>
                 <m:t>+</m:t>
               </m:r>
@@ -1884,13 +2110,107 @@
                 <w:rPr>
                   <w:rFonts w:ascii="Cambria Math" w:eastAsiaTheme="minorEastAsia" w:hAnsi="Cambria Math"/>
                 </w:rPr>
-                <m:t>4</m:t>
-              </m:r>
-              <m:r>
-                <w:rPr>
-                  <w:rFonts w:ascii="Cambria Math" w:eastAsiaTheme="minorEastAsia" w:hAnsi="Cambria Math"/>
-                </w:rPr>
-                <m:t xml:space="preserve">σ </m:t>
+                <m:t>Hconv</m:t>
+              </m:r>
+            </m:e>
+          </m:d>
+        </m:oMath>
+      </m:oMathPara>
+    </w:p>
+    <w:p>
+      <w:pPr>
+        <w:rPr>
+          <w:rFonts w:eastAsiaTheme="minorEastAsia"/>
+        </w:rPr>
+      </w:pPr>
+    </w:p>
+    <w:p>
+      <w:pPr>
+        <w:rPr>
+          <w:rFonts w:eastAsiaTheme="minorEastAsia"/>
+        </w:rPr>
+      </w:pPr>
+      <m:oMathPara>
+        <m:oMath>
+          <m:f>
+            <m:fPr>
+              <m:ctrlPr>
+                <w:rPr>
+                  <w:rFonts w:ascii="Cambria Math" w:eastAsiaTheme="minorEastAsia" w:hAnsi="Cambria Math"/>
+                  <w:i/>
+                </w:rPr>
+              </m:ctrlPr>
+            </m:fPr>
+            <m:num>
+              <m:r>
+                <w:rPr>
+                  <w:rFonts w:ascii="Cambria Math" w:hAnsi="Cambria Math"/>
+                </w:rPr>
+                <m:t>∂ET</m:t>
+              </m:r>
+            </m:num>
+            <m:den>
+              <m:r>
+                <w:rPr>
+                  <w:rFonts w:ascii="Cambria Math" w:hAnsi="Cambria Math"/>
+                </w:rPr>
+                <m:t>∂T</m:t>
+              </m:r>
+              <m:r>
+                <w:rPr>
+                  <w:rFonts w:ascii="Cambria Math" w:hAnsi="Cambria Math"/>
+                </w:rPr>
+                <m:t>S</m:t>
+              </m:r>
+            </m:den>
+          </m:f>
+          <m:r>
+            <w:rPr>
+              <w:rFonts w:ascii="Cambria Math" w:eastAsiaTheme="minorEastAsia" w:hAnsi="Cambria Math"/>
+            </w:rPr>
+            <m:t>=-</m:t>
+          </m:r>
+          <m:f>
+            <m:fPr>
+              <m:ctrlPr>
+                <w:rPr>
+                  <w:rFonts w:ascii="Cambria Math" w:eastAsiaTheme="minorEastAsia" w:hAnsi="Cambria Math"/>
+                  <w:i/>
+                </w:rPr>
+              </m:ctrlPr>
+            </m:fPr>
+            <m:num>
+              <m:r>
+                <w:rPr>
+                  <w:rFonts w:ascii="Cambria Math" w:eastAsiaTheme="minorEastAsia" w:hAnsi="Cambria Math"/>
+                </w:rPr>
+                <m:t>1</m:t>
+              </m:r>
+            </m:num>
+            <m:den>
+              <m:r>
+                <w:rPr>
+                  <w:rFonts w:ascii="Cambria Math" w:eastAsiaTheme="minorEastAsia" w:hAnsi="Cambria Math"/>
+                </w:rPr>
+                <m:t>λ</m:t>
+              </m:r>
+            </m:den>
+          </m:f>
+          <m:d>
+            <m:dPr>
+              <m:ctrlPr>
+                <w:rPr>
+                  <w:rFonts w:ascii="Cambria Math" w:eastAsiaTheme="minorEastAsia" w:hAnsi="Cambria Math"/>
+                  <w:i/>
+                </w:rPr>
+              </m:ctrlPr>
+            </m:dPr>
+            <m:e>
+              <m:r>
+                <w:rPr>
+                  <w:rFonts w:ascii="Cambria Math" w:eastAsiaTheme="minorEastAsia" w:hAnsi="Cambria Math"/>
+                </w:rPr>
+                <m:t xml:space="preserve">4σ </m:t>
               </m:r>
               <m:sSub>
                 <m:sSubPr>
@@ -1906,7 +2226,7 @@
                     <w:rPr>
                       <w:rFonts w:ascii="Cambria Math" w:eastAsiaTheme="minorEastAsia" w:hAnsi="Cambria Math"/>
                     </w:rPr>
-                    <m:t>ϵsky</m:t>
+                    <m:t>ϵsur</m:t>
                   </m:r>
                 </m:e>
                 <m:sub>
@@ -1938,7 +2258,7 @@
                     <w:rPr>
                       <w:rFonts w:ascii="Cambria Math" w:eastAsiaTheme="minorEastAsia" w:hAnsi="Cambria Math"/>
                     </w:rPr>
-                    <m:t>TA</m:t>
+                    <m:t>TS</m:t>
                   </m:r>
                 </m:e>
                 <m:sup>
@@ -2422,6 +2742,29 @@
       <w:color w:val="808080"/>
     </w:rPr>
   </w:style>
+  <w:style w:type="paragraph" w:styleId="DocumentMap">
+    <w:name w:val="Document Map"/>
+    <w:basedOn w:val="Normal"/>
+    <w:link w:val="DocumentMapChar"/>
+    <w:uiPriority w:val="99"/>
+    <w:semiHidden/>
+    <w:unhideWhenUsed/>
+    <w:rsid w:val="00F07439"/>
+    <w:rPr>
+      <w:rFonts w:ascii="Times New Roman" w:hAnsi="Times New Roman" w:cs="Times New Roman"/>
+    </w:rPr>
+  </w:style>
+  <w:style w:type="character" w:customStyle="1" w:styleId="DocumentMapChar">
+    <w:name w:val="Document Map Char"/>
+    <w:basedOn w:val="DefaultParagraphFont"/>
+    <w:link w:val="DocumentMap"/>
+    <w:uiPriority w:val="99"/>
+    <w:semiHidden/>
+    <w:rsid w:val="00F07439"/>
+    <w:rPr>
+      <w:rFonts w:ascii="Times New Roman" w:hAnsi="Times New Roman" w:cs="Times New Roman"/>
+    </w:rPr>
+  </w:style>
 </w:styles>
 </file>
 

</xml_diff>